<commit_message>
New version for sprint backlog
</commit_message>
<xml_diff>
--- a/complete_work_backup/sprint-backlog.docx
+++ b/complete_work_backup/sprint-backlog.docx
@@ -27,6 +27,7 @@
       </w:pPr>
       <w:r>
         <w:rPr>
+          <w:noProof/>
           <w:lang w:val="pt-BR"/>
         </w:rPr>
         <w:drawing>
@@ -129,13 +130,14 @@
       <w:r>
         <w:rPr>
           <w:b/>
+          <w:bCs/>
           <w:lang w:val="pt-BR"/>
         </w:rPr>
         <w:drawing>
-          <wp:inline distT="0" distB="0" distL="0" distR="0" wp14:anchorId="4AFAF583" wp14:editId="62FE547B">
-            <wp:extent cx="5943600" cy="5765800"/>
-            <wp:effectExtent l="0" t="0" r="0" b="6350"/>
-            <wp:docPr id="653778661" name="Picture 15" descr="A screenshot of a computer&#10;&#10;Description automatically generated"/>
+          <wp:inline distT="0" distB="0" distL="0" distR="0" wp14:anchorId="2791C78E" wp14:editId="5D55D2F4">
+            <wp:extent cx="6794571" cy="5331125"/>
+            <wp:effectExtent l="0" t="0" r="6350" b="3175"/>
+            <wp:docPr id="370903934" name="Picture 1" descr="A screenshot of a computer&#10;&#10;Description automatically generated"/>
             <wp:cNvGraphicFramePr>
               <a:graphicFrameLocks xmlns:a="http://schemas.openxmlformats.org/drawingml/2006/main" noChangeAspect="1"/>
             </wp:cNvGraphicFramePr>
@@ -143,36 +145,23 @@
               <a:graphicData uri="http://schemas.openxmlformats.org/drawingml/2006/picture">
                 <pic:pic xmlns:pic="http://schemas.openxmlformats.org/drawingml/2006/picture">
                   <pic:nvPicPr>
-                    <pic:cNvPr id="0" name="Picture 42" descr="A screenshot of a computer&#10;&#10;Description automatically generated"/>
-                    <pic:cNvPicPr>
-                      <a:picLocks noChangeAspect="1" noChangeArrowheads="1"/>
-                    </pic:cNvPicPr>
+                    <pic:cNvPr id="370903934" name="Picture 1" descr="A screenshot of a computer&#10;&#10;Description automatically generated"/>
+                    <pic:cNvPicPr/>
                   </pic:nvPicPr>
                   <pic:blipFill>
-                    <a:blip r:embed="rId5">
-                      <a:extLst>
-                        <a:ext uri="{28A0092B-C50C-407E-A947-70E740481C1C}">
-                          <a14:useLocalDpi xmlns:a14="http://schemas.microsoft.com/office/drawing/2010/main" val="0"/>
-                        </a:ext>
-                      </a:extLst>
-                    </a:blip>
-                    <a:srcRect/>
+                    <a:blip r:embed="rId5"/>
                     <a:stretch>
                       <a:fillRect/>
                     </a:stretch>
                   </pic:blipFill>
-                  <pic:spPr bwMode="auto">
+                  <pic:spPr>
                     <a:xfrm>
                       <a:off x="0" y="0"/>
-                      <a:ext cx="5943600" cy="5765800"/>
+                      <a:ext cx="6820711" cy="5351635"/>
                     </a:xfrm>
                     <a:prstGeom prst="rect">
                       <a:avLst/>
                     </a:prstGeom>
-                    <a:noFill/>
-                    <a:ln>
-                      <a:noFill/>
-                    </a:ln>
                   </pic:spPr>
                 </pic:pic>
               </a:graphicData>
@@ -201,14 +190,15 @@
       <w:r>
         <w:rPr>
           <w:b/>
+          <w:bCs/>
           <w:lang w:val="pt-BR"/>
         </w:rPr>
         <w:lastRenderedPageBreak/>
         <w:drawing>
-          <wp:inline distT="0" distB="0" distL="0" distR="0" wp14:anchorId="18A9917D" wp14:editId="51183A91">
-            <wp:extent cx="5943600" cy="5759450"/>
-            <wp:effectExtent l="0" t="0" r="0" b="0"/>
-            <wp:docPr id="918332376" name="Picture 14" descr="A screenshot of a computer&#10;&#10;Description automatically generated"/>
+          <wp:inline distT="0" distB="0" distL="0" distR="0" wp14:anchorId="0574D7E3" wp14:editId="3A8D0DB0">
+            <wp:extent cx="6805863" cy="5572664"/>
+            <wp:effectExtent l="0" t="0" r="0" b="9525"/>
+            <wp:docPr id="1684823180" name="Picture 1" descr="A screenshot of a computer&#10;&#10;Description automatically generated"/>
             <wp:cNvGraphicFramePr>
               <a:graphicFrameLocks xmlns:a="http://schemas.openxmlformats.org/drawingml/2006/main" noChangeAspect="1"/>
             </wp:cNvGraphicFramePr>
@@ -216,36 +206,23 @@
               <a:graphicData uri="http://schemas.openxmlformats.org/drawingml/2006/picture">
                 <pic:pic xmlns:pic="http://schemas.openxmlformats.org/drawingml/2006/picture">
                   <pic:nvPicPr>
-                    <pic:cNvPr id="0" name="Picture 43" descr="A screenshot of a computer&#10;&#10;Description automatically generated"/>
-                    <pic:cNvPicPr>
-                      <a:picLocks noChangeAspect="1" noChangeArrowheads="1"/>
-                    </pic:cNvPicPr>
+                    <pic:cNvPr id="1684823180" name="Picture 1" descr="A screenshot of a computer&#10;&#10;Description automatically generated"/>
+                    <pic:cNvPicPr/>
                   </pic:nvPicPr>
                   <pic:blipFill>
-                    <a:blip r:embed="rId6">
-                      <a:extLst>
-                        <a:ext uri="{28A0092B-C50C-407E-A947-70E740481C1C}">
-                          <a14:useLocalDpi xmlns:a14="http://schemas.microsoft.com/office/drawing/2010/main" val="0"/>
-                        </a:ext>
-                      </a:extLst>
-                    </a:blip>
-                    <a:srcRect/>
+                    <a:blip r:embed="rId6"/>
                     <a:stretch>
                       <a:fillRect/>
                     </a:stretch>
                   </pic:blipFill>
-                  <pic:spPr bwMode="auto">
+                  <pic:spPr>
                     <a:xfrm>
                       <a:off x="0" y="0"/>
-                      <a:ext cx="5943600" cy="5759450"/>
+                      <a:ext cx="6828878" cy="5591509"/>
                     </a:xfrm>
                     <a:prstGeom prst="rect">
                       <a:avLst/>
                     </a:prstGeom>
-                    <a:noFill/>
-                    <a:ln>
-                      <a:noFill/>
-                    </a:ln>
                   </pic:spPr>
                 </pic:pic>
               </a:graphicData>
@@ -271,17 +248,27 @@
           <w:lang w:val="pt-BR"/>
         </w:rPr>
       </w:pPr>
+    </w:p>
+    <w:p>
+      <w:pPr>
+        <w:rPr>
+          <w:b/>
+          <w:bCs/>
+          <w:lang w:val="pt-BR"/>
+        </w:rPr>
+      </w:pPr>
       <w:r>
         <w:rPr>
           <w:b/>
+          <w:bCs/>
           <w:lang w:val="pt-BR"/>
         </w:rPr>
         <w:lastRenderedPageBreak/>
         <w:drawing>
-          <wp:inline distT="0" distB="0" distL="0" distR="0" wp14:anchorId="3C3F154B" wp14:editId="58F55F5D">
-            <wp:extent cx="5943600" cy="5549900"/>
-            <wp:effectExtent l="0" t="0" r="0" b="0"/>
-            <wp:docPr id="1049791292" name="Picture 13" descr="A screenshot of a computer&#10;&#10;Description automatically generated"/>
+          <wp:inline distT="0" distB="0" distL="0" distR="0" wp14:anchorId="2A81E279" wp14:editId="2BCB237D">
+            <wp:extent cx="6797091" cy="6064370"/>
+            <wp:effectExtent l="0" t="0" r="3810" b="0"/>
+            <wp:docPr id="1000346854" name="Picture 1" descr="A screenshot of a computer"/>
             <wp:cNvGraphicFramePr>
               <a:graphicFrameLocks xmlns:a="http://schemas.openxmlformats.org/drawingml/2006/main" noChangeAspect="1"/>
             </wp:cNvGraphicFramePr>
@@ -289,36 +276,23 @@
               <a:graphicData uri="http://schemas.openxmlformats.org/drawingml/2006/picture">
                 <pic:pic xmlns:pic="http://schemas.openxmlformats.org/drawingml/2006/picture">
                   <pic:nvPicPr>
-                    <pic:cNvPr id="0" name="Picture 44" descr="A screenshot of a computer&#10;&#10;Description automatically generated"/>
-                    <pic:cNvPicPr>
-                      <a:picLocks noChangeAspect="1" noChangeArrowheads="1"/>
-                    </pic:cNvPicPr>
+                    <pic:cNvPr id="1000346854" name="Picture 1" descr="A screenshot of a computer"/>
+                    <pic:cNvPicPr/>
                   </pic:nvPicPr>
                   <pic:blipFill>
-                    <a:blip r:embed="rId7">
-                      <a:extLst>
-                        <a:ext uri="{28A0092B-C50C-407E-A947-70E740481C1C}">
-                          <a14:useLocalDpi xmlns:a14="http://schemas.microsoft.com/office/drawing/2010/main" val="0"/>
-                        </a:ext>
-                      </a:extLst>
-                    </a:blip>
-                    <a:srcRect/>
+                    <a:blip r:embed="rId7"/>
                     <a:stretch>
                       <a:fillRect/>
                     </a:stretch>
                   </pic:blipFill>
-                  <pic:spPr bwMode="auto">
+                  <pic:spPr>
                     <a:xfrm>
                       <a:off x="0" y="0"/>
-                      <a:ext cx="5943600" cy="5549900"/>
+                      <a:ext cx="6816123" cy="6081350"/>
                     </a:xfrm>
                     <a:prstGeom prst="rect">
                       <a:avLst/>
                     </a:prstGeom>
-                    <a:noFill/>
-                    <a:ln>
-                      <a:noFill/>
-                    </a:ln>
                   </pic:spPr>
                 </pic:pic>
               </a:graphicData>
@@ -389,24 +363,6 @@
           <w:lang w:val="pt-BR"/>
         </w:rPr>
       </w:pPr>
-    </w:p>
-    <w:p>
-      <w:pPr>
-        <w:rPr>
-          <w:b/>
-          <w:bCs/>
-          <w:lang w:val="pt-BR"/>
-        </w:rPr>
-      </w:pPr>
-    </w:p>
-    <w:p>
-      <w:pPr>
-        <w:rPr>
-          <w:b/>
-          <w:bCs/>
-          <w:lang w:val="pt-BR"/>
-        </w:rPr>
-      </w:pPr>
       <w:r>
         <w:rPr>
           <w:b/>
@@ -425,16 +381,26 @@
           <w:lang w:val="pt-BR"/>
         </w:rPr>
       </w:pPr>
+    </w:p>
+    <w:p>
+      <w:pPr>
+        <w:rPr>
+          <w:b/>
+          <w:bCs/>
+          <w:lang w:val="pt-BR"/>
+        </w:rPr>
+      </w:pPr>
       <w:r>
         <w:rPr>
           <w:b/>
+          <w:bCs/>
           <w:lang w:val="pt-BR"/>
         </w:rPr>
         <w:drawing>
-          <wp:inline distT="0" distB="0" distL="0" distR="0" wp14:anchorId="5B20B084" wp14:editId="48FEB74A">
-            <wp:extent cx="5937250" cy="5270500"/>
-            <wp:effectExtent l="0" t="0" r="6350" b="6350"/>
-            <wp:docPr id="1059457298" name="Picture 12" descr="A screenshot of a computer&#10;&#10;Description automatically generated"/>
+          <wp:inline distT="0" distB="0" distL="0" distR="0" wp14:anchorId="6B15DF47" wp14:editId="39C86596">
+            <wp:extent cx="6842128" cy="5762446"/>
+            <wp:effectExtent l="0" t="0" r="0" b="0"/>
+            <wp:docPr id="618937857" name="Picture 1" descr="A screenshot of a computer&#10;&#10;Description automatically generated"/>
             <wp:cNvGraphicFramePr>
               <a:graphicFrameLocks xmlns:a="http://schemas.openxmlformats.org/drawingml/2006/main" noChangeAspect="1"/>
             </wp:cNvGraphicFramePr>
@@ -442,36 +408,23 @@
               <a:graphicData uri="http://schemas.openxmlformats.org/drawingml/2006/picture">
                 <pic:pic xmlns:pic="http://schemas.openxmlformats.org/drawingml/2006/picture">
                   <pic:nvPicPr>
-                    <pic:cNvPr id="0" name="Picture 45" descr="A screenshot of a computer&#10;&#10;Description automatically generated"/>
-                    <pic:cNvPicPr>
-                      <a:picLocks noChangeAspect="1" noChangeArrowheads="1"/>
-                    </pic:cNvPicPr>
+                    <pic:cNvPr id="618937857" name="Picture 1" descr="A screenshot of a computer&#10;&#10;Description automatically generated"/>
+                    <pic:cNvPicPr/>
                   </pic:nvPicPr>
                   <pic:blipFill>
-                    <a:blip r:embed="rId8">
-                      <a:extLst>
-                        <a:ext uri="{28A0092B-C50C-407E-A947-70E740481C1C}">
-                          <a14:useLocalDpi xmlns:a14="http://schemas.microsoft.com/office/drawing/2010/main" val="0"/>
-                        </a:ext>
-                      </a:extLst>
-                    </a:blip>
-                    <a:srcRect/>
+                    <a:blip r:embed="rId8"/>
                     <a:stretch>
                       <a:fillRect/>
                     </a:stretch>
                   </pic:blipFill>
-                  <pic:spPr bwMode="auto">
+                  <pic:spPr>
                     <a:xfrm>
                       <a:off x="0" y="0"/>
-                      <a:ext cx="5937250" cy="5270500"/>
+                      <a:ext cx="6852599" cy="5771265"/>
                     </a:xfrm>
                     <a:prstGeom prst="rect">
                       <a:avLst/>
                     </a:prstGeom>
-                    <a:noFill/>
-                    <a:ln>
-                      <a:noFill/>
-                    </a:ln>
                   </pic:spPr>
                 </pic:pic>
               </a:graphicData>
@@ -500,14 +453,15 @@
       <w:r>
         <w:rPr>
           <w:b/>
+          <w:bCs/>
           <w:lang w:val="pt-BR"/>
         </w:rPr>
         <w:lastRenderedPageBreak/>
         <w:drawing>
-          <wp:inline distT="0" distB="0" distL="0" distR="0" wp14:anchorId="1020A2BB" wp14:editId="5874FD70">
-            <wp:extent cx="5943600" cy="5257800"/>
-            <wp:effectExtent l="0" t="0" r="0" b="0"/>
-            <wp:docPr id="1219289289" name="Picture 11" descr="A screenshot of a computer&#10;&#10;Description automatically generated"/>
+          <wp:inline distT="0" distB="0" distL="0" distR="0" wp14:anchorId="70483802" wp14:editId="184D3F94">
+            <wp:extent cx="6821964" cy="5883215"/>
+            <wp:effectExtent l="0" t="0" r="0" b="3810"/>
+            <wp:docPr id="99010422" name="Picture 1" descr="A screenshot of a computer&#10;&#10;Description automatically generated"/>
             <wp:cNvGraphicFramePr>
               <a:graphicFrameLocks xmlns:a="http://schemas.openxmlformats.org/drawingml/2006/main" noChangeAspect="1"/>
             </wp:cNvGraphicFramePr>
@@ -515,36 +469,23 @@
               <a:graphicData uri="http://schemas.openxmlformats.org/drawingml/2006/picture">
                 <pic:pic xmlns:pic="http://schemas.openxmlformats.org/drawingml/2006/picture">
                   <pic:nvPicPr>
-                    <pic:cNvPr id="0" name="Picture 46" descr="A screenshot of a computer&#10;&#10;Description automatically generated"/>
-                    <pic:cNvPicPr>
-                      <a:picLocks noChangeAspect="1" noChangeArrowheads="1"/>
-                    </pic:cNvPicPr>
+                    <pic:cNvPr id="99010422" name="Picture 1" descr="A screenshot of a computer&#10;&#10;Description automatically generated"/>
+                    <pic:cNvPicPr/>
                   </pic:nvPicPr>
                   <pic:blipFill>
-                    <a:blip r:embed="rId9">
-                      <a:extLst>
-                        <a:ext uri="{28A0092B-C50C-407E-A947-70E740481C1C}">
-                          <a14:useLocalDpi xmlns:a14="http://schemas.microsoft.com/office/drawing/2010/main" val="0"/>
-                        </a:ext>
-                      </a:extLst>
-                    </a:blip>
-                    <a:srcRect/>
+                    <a:blip r:embed="rId9"/>
                     <a:stretch>
                       <a:fillRect/>
                     </a:stretch>
                   </pic:blipFill>
-                  <pic:spPr bwMode="auto">
+                  <pic:spPr>
                     <a:xfrm>
                       <a:off x="0" y="0"/>
-                      <a:ext cx="5943600" cy="5257800"/>
+                      <a:ext cx="6836793" cy="5896003"/>
                     </a:xfrm>
                     <a:prstGeom prst="rect">
                       <a:avLst/>
                     </a:prstGeom>
-                    <a:noFill/>
-                    <a:ln>
-                      <a:noFill/>
-                    </a:ln>
                   </pic:spPr>
                 </pic:pic>
               </a:graphicData>
@@ -573,14 +514,15 @@
       <w:r>
         <w:rPr>
           <w:b/>
+          <w:bCs/>
           <w:lang w:val="pt-BR"/>
         </w:rPr>
         <w:lastRenderedPageBreak/>
         <w:drawing>
-          <wp:inline distT="0" distB="0" distL="0" distR="0" wp14:anchorId="4F0F8D31" wp14:editId="4E28E435">
-            <wp:extent cx="5943600" cy="5194300"/>
-            <wp:effectExtent l="0" t="0" r="0" b="6350"/>
-            <wp:docPr id="1794740734" name="Picture 10" descr="A screenshot of a computer&#10;&#10;Description automatically generated"/>
+          <wp:inline distT="0" distB="0" distL="0" distR="0" wp14:anchorId="3576D425" wp14:editId="2C339234">
+            <wp:extent cx="6823372" cy="5848709"/>
+            <wp:effectExtent l="0" t="0" r="0" b="0"/>
+            <wp:docPr id="1621785896" name="Picture 1" descr="A screenshot of a computer&#10;&#10;Description automatically generated"/>
             <wp:cNvGraphicFramePr>
               <a:graphicFrameLocks xmlns:a="http://schemas.openxmlformats.org/drawingml/2006/main" noChangeAspect="1"/>
             </wp:cNvGraphicFramePr>
@@ -588,36 +530,23 @@
               <a:graphicData uri="http://schemas.openxmlformats.org/drawingml/2006/picture">
                 <pic:pic xmlns:pic="http://schemas.openxmlformats.org/drawingml/2006/picture">
                   <pic:nvPicPr>
-                    <pic:cNvPr id="0" name="Picture 47" descr="A screenshot of a computer&#10;&#10;Description automatically generated"/>
-                    <pic:cNvPicPr>
-                      <a:picLocks noChangeAspect="1" noChangeArrowheads="1"/>
-                    </pic:cNvPicPr>
+                    <pic:cNvPr id="1621785896" name="Picture 1" descr="A screenshot of a computer&#10;&#10;Description automatically generated"/>
+                    <pic:cNvPicPr/>
                   </pic:nvPicPr>
                   <pic:blipFill>
-                    <a:blip r:embed="rId10">
-                      <a:extLst>
-                        <a:ext uri="{28A0092B-C50C-407E-A947-70E740481C1C}">
-                          <a14:useLocalDpi xmlns:a14="http://schemas.microsoft.com/office/drawing/2010/main" val="0"/>
-                        </a:ext>
-                      </a:extLst>
-                    </a:blip>
-                    <a:srcRect/>
+                    <a:blip r:embed="rId10"/>
                     <a:stretch>
                       <a:fillRect/>
                     </a:stretch>
                   </pic:blipFill>
-                  <pic:spPr bwMode="auto">
+                  <pic:spPr>
                     <a:xfrm>
                       <a:off x="0" y="0"/>
-                      <a:ext cx="5943600" cy="5194300"/>
+                      <a:ext cx="6834171" cy="5857966"/>
                     </a:xfrm>
                     <a:prstGeom prst="rect">
                       <a:avLst/>
                     </a:prstGeom>
-                    <a:noFill/>
-                    <a:ln>
-                      <a:noFill/>
-                    </a:ln>
                   </pic:spPr>
                 </pic:pic>
               </a:graphicData>
@@ -697,24 +626,6 @@
           <w:lang w:val="pt-BR"/>
         </w:rPr>
       </w:pPr>
-    </w:p>
-    <w:p>
-      <w:pPr>
-        <w:rPr>
-          <w:b/>
-          <w:bCs/>
-          <w:lang w:val="pt-BR"/>
-        </w:rPr>
-      </w:pPr>
-    </w:p>
-    <w:p>
-      <w:pPr>
-        <w:rPr>
-          <w:b/>
-          <w:bCs/>
-          <w:lang w:val="pt-BR"/>
-        </w:rPr>
-      </w:pPr>
       <w:r>
         <w:rPr>
           <w:b/>
@@ -736,13 +647,14 @@
       <w:r>
         <w:rPr>
           <w:b/>
+          <w:bCs/>
           <w:lang w:val="pt-BR"/>
         </w:rPr>
         <w:drawing>
-          <wp:inline distT="0" distB="0" distL="0" distR="0" wp14:anchorId="22A85F8D" wp14:editId="08A24F48">
-            <wp:extent cx="5689600" cy="7842250"/>
-            <wp:effectExtent l="0" t="0" r="6350" b="6350"/>
-            <wp:docPr id="2096041858" name="Picture 9" descr="A screenshot of a chat&#10;&#10;Description automatically generated"/>
+          <wp:inline distT="0" distB="0" distL="0" distR="0" wp14:anchorId="2F91A943" wp14:editId="340ED37D">
+            <wp:extent cx="5943600" cy="5994400"/>
+            <wp:effectExtent l="0" t="0" r="0" b="6350"/>
+            <wp:docPr id="1083794015" name="Picture 1" descr="A screenshot of a computer&#10;&#10;Description automatically generated"/>
             <wp:cNvGraphicFramePr>
               <a:graphicFrameLocks xmlns:a="http://schemas.openxmlformats.org/drawingml/2006/main" noChangeAspect="1"/>
             </wp:cNvGraphicFramePr>
@@ -750,36 +662,23 @@
               <a:graphicData uri="http://schemas.openxmlformats.org/drawingml/2006/picture">
                 <pic:pic xmlns:pic="http://schemas.openxmlformats.org/drawingml/2006/picture">
                   <pic:nvPicPr>
-                    <pic:cNvPr id="0" name="Picture 1" descr="A screenshot of a chat&#10;&#10;Description automatically generated"/>
-                    <pic:cNvPicPr>
-                      <a:picLocks noChangeAspect="1" noChangeArrowheads="1"/>
-                    </pic:cNvPicPr>
+                    <pic:cNvPr id="1083794015" name="Picture 1" descr="A screenshot of a computer&#10;&#10;Description automatically generated"/>
+                    <pic:cNvPicPr/>
                   </pic:nvPicPr>
                   <pic:blipFill>
-                    <a:blip r:embed="rId11">
-                      <a:extLst>
-                        <a:ext uri="{28A0092B-C50C-407E-A947-70E740481C1C}">
-                          <a14:useLocalDpi xmlns:a14="http://schemas.microsoft.com/office/drawing/2010/main" val="0"/>
-                        </a:ext>
-                      </a:extLst>
-                    </a:blip>
-                    <a:srcRect/>
+                    <a:blip r:embed="rId11"/>
                     <a:stretch>
                       <a:fillRect/>
                     </a:stretch>
                   </pic:blipFill>
-                  <pic:spPr bwMode="auto">
+                  <pic:spPr>
                     <a:xfrm>
                       <a:off x="0" y="0"/>
-                      <a:ext cx="5689600" cy="7842250"/>
+                      <a:ext cx="5943600" cy="5994400"/>
                     </a:xfrm>
                     <a:prstGeom prst="rect">
                       <a:avLst/>
                     </a:prstGeom>
-                    <a:noFill/>
-                    <a:ln>
-                      <a:noFill/>
-                    </a:ln>
                   </pic:spPr>
                 </pic:pic>
               </a:graphicData>
@@ -1401,6 +1300,7 @@
   <w:style w:type="character" w:default="1" w:styleId="DefaultParagraphFont">
     <w:name w:val="Default Paragraph Font"/>
     <w:uiPriority w:val="1"/>
+    <w:semiHidden/>
     <w:unhideWhenUsed/>
   </w:style>
   <w:style w:type="table" w:default="1" w:styleId="TableNormal">

</xml_diff>